<commit_message>
Created a Laravel Project
</commit_message>
<xml_diff>
--- a/docs/Software Project Report.docx
+++ b/docs/Software Project Report.docx
@@ -147,8 +147,6 @@
       <w:r>
         <w:t xml:space="preserve"> PHP</w:t>
       </w:r>
-      <w:bookmarkStart w:id="0" w:name="_GoBack"/>
-      <w:bookmarkEnd w:id="0"/>
       <w:r>
         <w:t xml:space="preserve"> </w:t>
       </w:r>
@@ -6184,12 +6182,12 @@
       <w:pPr>
         <w:pStyle w:val="Heading1"/>
       </w:pPr>
-      <w:bookmarkStart w:id="1" w:name="_Toc94698843"/>
+      <w:bookmarkStart w:id="0" w:name="_Toc94698843"/>
       <w:r>
         <w:lastRenderedPageBreak/>
         <w:t>Introduction</w:t>
       </w:r>
-      <w:bookmarkEnd w:id="1"/>
+      <w:bookmarkEnd w:id="0"/>
       <w:r>
         <w:t xml:space="preserve"> </w:t>
       </w:r>
@@ -6295,23 +6293,23 @@
       <w:pPr>
         <w:pStyle w:val="Heading1"/>
       </w:pPr>
-      <w:bookmarkStart w:id="2" w:name="_Toc94698844"/>
+      <w:bookmarkStart w:id="1" w:name="_Toc94698844"/>
       <w:r>
         <w:lastRenderedPageBreak/>
         <w:t>Business Concept</w:t>
       </w:r>
+      <w:bookmarkEnd w:id="1"/>
+    </w:p>
+    <w:p/>
+    <w:p>
+      <w:pPr>
+        <w:pStyle w:val="Heading2"/>
+      </w:pPr>
+      <w:bookmarkStart w:id="2" w:name="_Toc94698845"/>
+      <w:r>
+        <w:t>Business Idea</w:t>
+      </w:r>
       <w:bookmarkEnd w:id="2"/>
-    </w:p>
-    <w:p/>
-    <w:p>
-      <w:pPr>
-        <w:pStyle w:val="Heading2"/>
-      </w:pPr>
-      <w:bookmarkStart w:id="3" w:name="_Toc94698845"/>
-      <w:r>
-        <w:t>Business Idea</w:t>
-      </w:r>
-      <w:bookmarkEnd w:id="3"/>
     </w:p>
     <w:p>
       <w:r>
@@ -6333,11 +6331,11 @@
       <w:pPr>
         <w:pStyle w:val="Heading2"/>
       </w:pPr>
-      <w:bookmarkStart w:id="4" w:name="_Toc94698846"/>
+      <w:bookmarkStart w:id="3" w:name="_Toc94698846"/>
       <w:r>
         <w:t>Business model</w:t>
       </w:r>
-      <w:bookmarkEnd w:id="4"/>
+      <w:bookmarkEnd w:id="3"/>
       <w:r>
         <w:t xml:space="preserve"> </w:t>
       </w:r>
@@ -6353,11 +6351,11 @@
       <w:pPr>
         <w:pStyle w:val="Heading2"/>
       </w:pPr>
-      <w:bookmarkStart w:id="5" w:name="_Toc94698847"/>
+      <w:bookmarkStart w:id="4" w:name="_Toc94698847"/>
       <w:r>
         <w:t>Market Research</w:t>
       </w:r>
-      <w:bookmarkEnd w:id="5"/>
+      <w:bookmarkEnd w:id="4"/>
     </w:p>
     <w:p>
       <w:r>
@@ -6376,10 +6374,21 @@
       <w:pPr>
         <w:pStyle w:val="Heading2"/>
       </w:pPr>
-      <w:bookmarkStart w:id="6" w:name="_Toc94698848"/>
+      <w:bookmarkStart w:id="5" w:name="_Toc94698848"/>
       <w:r>
         <w:t>Marketing/Advertising</w:t>
       </w:r>
+      <w:bookmarkEnd w:id="5"/>
+    </w:p>
+    <w:p/>
+    <w:p>
+      <w:pPr>
+        <w:pStyle w:val="Heading2"/>
+      </w:pPr>
+      <w:bookmarkStart w:id="6" w:name="_Toc94698849"/>
+      <w:r>
+        <w:t>Suppliers</w:t>
+      </w:r>
       <w:bookmarkEnd w:id="6"/>
     </w:p>
     <w:p/>
@@ -6387,9 +6396,9 @@
       <w:pPr>
         <w:pStyle w:val="Heading2"/>
       </w:pPr>
-      <w:bookmarkStart w:id="7" w:name="_Toc94698849"/>
-      <w:r>
-        <w:t>Suppliers</w:t>
+      <w:bookmarkStart w:id="7" w:name="_Toc94698850"/>
+      <w:r>
+        <w:t>Competitors</w:t>
       </w:r>
       <w:bookmarkEnd w:id="7"/>
     </w:p>
@@ -6398,9 +6407,9 @@
       <w:pPr>
         <w:pStyle w:val="Heading2"/>
       </w:pPr>
-      <w:bookmarkStart w:id="8" w:name="_Toc94698850"/>
-      <w:r>
-        <w:t>Competitors</w:t>
+      <w:bookmarkStart w:id="8" w:name="_Toc94698851"/>
+      <w:r>
+        <w:t>Employees</w:t>
       </w:r>
       <w:bookmarkEnd w:id="8"/>
     </w:p>
@@ -6409,22 +6418,11 @@
       <w:pPr>
         <w:pStyle w:val="Heading2"/>
       </w:pPr>
-      <w:bookmarkStart w:id="9" w:name="_Toc94698851"/>
-      <w:r>
-        <w:t>Employees</w:t>
+      <w:bookmarkStart w:id="9" w:name="_Toc94698852"/>
+      <w:r>
+        <w:t>Environmental Impact</w:t>
       </w:r>
       <w:bookmarkEnd w:id="9"/>
-    </w:p>
-    <w:p/>
-    <w:p>
-      <w:pPr>
-        <w:pStyle w:val="Heading2"/>
-      </w:pPr>
-      <w:bookmarkStart w:id="10" w:name="_Toc94698852"/>
-      <w:r>
-        <w:t>Environmental Impact</w:t>
-      </w:r>
-      <w:bookmarkEnd w:id="10"/>
     </w:p>
     <w:p/>
     <w:p/>
@@ -6444,12 +6442,12 @@
           <w:szCs w:val="24"/>
         </w:rPr>
       </w:pPr>
-      <w:bookmarkStart w:id="11" w:name="_Toc94698853"/>
+      <w:bookmarkStart w:id="10" w:name="_Toc94698853"/>
       <w:r>
         <w:lastRenderedPageBreak/>
         <w:t>Requirements</w:t>
       </w:r>
-      <w:bookmarkEnd w:id="11"/>
+      <w:bookmarkEnd w:id="10"/>
       <w:r>
         <w:t xml:space="preserve"> </w:t>
       </w:r>
@@ -6461,25 +6459,24 @@
         <w:spacing w:line="259" w:lineRule="auto"/>
         <w:ind w:left="576"/>
       </w:pPr>
-      <w:bookmarkStart w:id="12" w:name="_Toc36624851"/>
-      <w:bookmarkStart w:id="13" w:name="_Toc94698854"/>
+      <w:bookmarkStart w:id="11" w:name="_Toc36624851"/>
+      <w:bookmarkStart w:id="12" w:name="_Toc94698854"/>
       <w:r>
         <w:t>Introduction</w:t>
       </w:r>
+      <w:bookmarkEnd w:id="11"/>
       <w:bookmarkEnd w:id="12"/>
+    </w:p>
+    <w:p/>
+    <w:p>
+      <w:r>
+        <w:t>The ide</w:t>
+      </w:r>
+      <w:r>
+        <w:t xml:space="preserve">a of this concept was to create a website or an application for NFT Marketplace. This appealed to me cause I wanted to find some ways on how to create and understand how would users buy, keep and sell NFT cards in a cryptocurrency environment and what made it so popular that people are using these resources </w:t>
+      </w:r>
+      <w:bookmarkStart w:id="13" w:name="_GoBack"/>
       <w:bookmarkEnd w:id="13"/>
-    </w:p>
-    <w:p/>
-    <w:p>
-      <w:r>
-        <w:t>The purpose of the requirements phase is to allow for developers to work out what the application should be able to do. It is important to understand what the users would like the application to do rather than the developer deciding what is required.</w:t>
-      </w:r>
-    </w:p>
-    <w:p/>
-    <w:p>
-      <w:r>
-        <w:t>You can write a bit about your project area.  Each paragraph has a blank line between it and the previous paragraph</w:t>
-      </w:r>
     </w:p>
     <w:p/>
     <w:p/>
@@ -6658,7 +6655,6 @@
     </w:p>
     <w:p>
       <w:r>
-        <w:lastRenderedPageBreak/>
         <w:t>These are requirements which if not met do not stop the application from working, but which mean that the application is not working as well as it should.  They are usually based on issues such as:</w:t>
       </w:r>
     </w:p>
@@ -6672,6 +6668,7 @@
         <w:spacing w:line="240" w:lineRule="auto"/>
       </w:pPr>
       <w:r>
+        <w:lastRenderedPageBreak/>
         <w:t>Usability</w:t>
       </w:r>
     </w:p>
@@ -6793,11 +6790,7 @@
     <w:p/>
     <w:p>
       <w:r>
-        <w:t xml:space="preserve">This section describes which technologies are planned to be used in the development of the application.  It then explains if there are any issues in terms of the technical feasibility of the </w:t>
-      </w:r>
-      <w:r>
-        <w:lastRenderedPageBreak/>
-        <w:t>project, for example, if there are two different types of software which may have compatibility issues.</w:t>
+        <w:t>This section describes which technologies are planned to be used in the development of the application.  It then explains if there are any issues in terms of the technical feasibility of the project, for example, if there are two different types of software which may have compatibility issues.</w:t>
       </w:r>
       <w:r>
         <w:br w:type="page"/>
@@ -16772,7 +16765,7 @@
 </file>
 
 <file path=customXml/itemProps4.xml><?xml version="1.0" encoding="utf-8"?>
-<ds:datastoreItem xmlns:ds="http://schemas.openxmlformats.org/officeDocument/2006/customXml" ds:itemID="{79070BB5-C138-134E-894D-56A20B3CD3BF}">
+<ds:datastoreItem xmlns:ds="http://schemas.openxmlformats.org/officeDocument/2006/customXml" ds:itemID="{38296EF3-FAF3-7447-A21C-0150529AC14E}">
   <ds:schemaRefs>
     <ds:schemaRef ds:uri="http://schemas.openxmlformats.org/officeDocument/2006/bibliography"/>
   </ds:schemaRefs>

</xml_diff>